<commit_message>
Change 1 in docx
</commit_message>
<xml_diff>
--- a/Arduino Quadcopter Project.docx
+++ b/Arduino Quadcopter Project.docx
@@ -11,41 +11,13 @@
           <w:szCs w:val="24"/>
         </w:rPr>
       </w:pPr>
-      <w:proofErr w:type="spellStart"/>
       <w:r>
         <w:rPr>
           <w:b/>
           <w:sz w:val="44"/>
           <w:szCs w:val="24"/>
         </w:rPr>
-        <w:t>Arduino</w:t>
-      </w:r>
-      <w:proofErr w:type="spellEnd"/>
-      <w:r>
-        <w:rPr>
-          <w:b/>
-          <w:sz w:val="44"/>
-          <w:szCs w:val="24"/>
-        </w:rPr>
-        <w:t xml:space="preserve"> </w:t>
-      </w:r>
-      <w:proofErr w:type="spellStart"/>
-      <w:r>
-        <w:rPr>
-          <w:b/>
-          <w:sz w:val="44"/>
-          <w:szCs w:val="24"/>
-        </w:rPr>
-        <w:t>Quadcopter</w:t>
-      </w:r>
-      <w:proofErr w:type="spellEnd"/>
-      <w:r>
-        <w:rPr>
-          <w:b/>
-          <w:sz w:val="44"/>
-          <w:szCs w:val="24"/>
-        </w:rPr>
-        <w:t xml:space="preserve"> Project</w:t>
+        <w:t>Arduino Quadcopter Project</w:t>
       </w:r>
     </w:p>
     <w:p>
@@ -74,55 +46,7 @@
           <w:sz w:val="24"/>
           <w:szCs w:val="24"/>
         </w:rPr>
-        <w:t xml:space="preserve">I have been working on a side project outside of school. It is to building a low-cost </w:t>
-      </w:r>
-      <w:proofErr w:type="spellStart"/>
-      <w:r>
-        <w:rPr>
-          <w:sz w:val="24"/>
-          <w:szCs w:val="24"/>
-        </w:rPr>
-        <w:t>quadcopter</w:t>
-      </w:r>
-      <w:proofErr w:type="spellEnd"/>
-      <w:r>
-        <w:rPr>
-          <w:sz w:val="24"/>
-          <w:szCs w:val="24"/>
-        </w:rPr>
-        <w:t xml:space="preserve"> capable of self-balancing and maintaining stability. With the objective of keeping it on a low budget, I came up with a design and have put together a frame using </w:t>
-      </w:r>
-      <w:proofErr w:type="spellStart"/>
-      <w:r>
-        <w:rPr>
-          <w:sz w:val="24"/>
-          <w:szCs w:val="24"/>
-        </w:rPr>
-        <w:t>balse</w:t>
-      </w:r>
-      <w:proofErr w:type="spellEnd"/>
-      <w:r>
-        <w:rPr>
-          <w:sz w:val="24"/>
-          <w:szCs w:val="24"/>
-        </w:rPr>
-        <w:t xml:space="preserve">-wood. The control system consists of an </w:t>
-      </w:r>
-      <w:proofErr w:type="spellStart"/>
-      <w:r>
-        <w:rPr>
-          <w:sz w:val="24"/>
-          <w:szCs w:val="24"/>
-        </w:rPr>
-        <w:t>Arduino</w:t>
-      </w:r>
-      <w:proofErr w:type="spellEnd"/>
-      <w:r>
-        <w:rPr>
-          <w:sz w:val="24"/>
-          <w:szCs w:val="24"/>
-        </w:rPr>
-        <w:t xml:space="preserve"> Uno board</w:t>
+        <w:t>I have been working on a side project outside of school. It is to building a low-cost quadcopter capable of self-balancing and maintaining stability. With the objective of keeping it on a low budget, I came up with a design and have put together a frame using balse-wood. The control system consists of an Arduino Uno board</w:t>
       </w:r>
       <w:r>
         <w:rPr>
@@ -234,23 +158,7 @@
           <w:sz w:val="24"/>
           <w:szCs w:val="24"/>
         </w:rPr>
-        <w:t xml:space="preserve"> the </w:t>
-      </w:r>
-      <w:proofErr w:type="spellStart"/>
-      <w:r>
-        <w:rPr>
-          <w:sz w:val="24"/>
-          <w:szCs w:val="24"/>
-        </w:rPr>
-        <w:t>quadcopter</w:t>
-      </w:r>
-      <w:proofErr w:type="spellEnd"/>
-      <w:r>
-        <w:rPr>
-          <w:sz w:val="24"/>
-          <w:szCs w:val="24"/>
-        </w:rPr>
-        <w:t xml:space="preserve"> in its current state.</w:t>
+        <w:t xml:space="preserve"> the quadcopter in its current state.</w:t>
       </w:r>
       <w:r>
         <w:rPr>
@@ -331,6 +239,15 @@
           <w:szCs w:val="24"/>
         </w:rPr>
       </w:pPr>
+      <w:r>
+        <w:rPr>
+          <w:sz w:val="24"/>
+          <w:szCs w:val="24"/>
+        </w:rPr>
+        <w:t>Change 1</w:t>
+      </w:r>
+      <w:bookmarkStart w:id="0" w:name="_GoBack"/>
+      <w:bookmarkEnd w:id="0"/>
     </w:p>
     <w:p>
       <w:pPr>
@@ -349,23 +266,12 @@
           <w:szCs w:val="24"/>
         </w:rPr>
       </w:pPr>
-      <w:bookmarkStart w:id="0" w:name="_GoBack"/>
-      <w:bookmarkEnd w:id="0"/>
-      <w:proofErr w:type="spellStart"/>
-      <w:r>
-        <w:rPr>
-          <w:sz w:val="24"/>
-          <w:szCs w:val="24"/>
-        </w:rPr>
-        <w:t>Cuong</w:t>
-      </w:r>
-      <w:proofErr w:type="spellEnd"/>
-      <w:r>
-        <w:rPr>
-          <w:sz w:val="24"/>
-          <w:szCs w:val="24"/>
-        </w:rPr>
-        <w:t xml:space="preserve"> Ngo</w:t>
+      <w:r>
+        <w:rPr>
+          <w:sz w:val="24"/>
+          <w:szCs w:val="24"/>
+        </w:rPr>
+        <w:t>Cuong Ngo</w:t>
       </w:r>
     </w:p>
     <w:p>

</xml_diff>